<commit_message>
26/04/23 10 problemas MYSQL
</commit_message>
<xml_diff>
--- a/spotify tabla.docx
+++ b/spotify tabla.docx
@@ -793,8 +793,6 @@
           </wp:inline>
         </w:drawing>
       </w:r>
-      <w:bookmarkStart w:id="0" w:name="_GoBack"/>
-      <w:bookmarkEnd w:id="0"/>
     </w:p>
     <w:p/>
     <w:p>
@@ -953,139 +951,57 @@
       <w:proofErr w:type="gramEnd"/>
     </w:p>
     <w:p>
-      <w:pPr>
-        <w:rPr>
-          <w:rStyle w:val="cm-string"/>
-          <w:rFonts w:cstheme="minorHAnsi"/>
-          <w:color w:val="AA1111"/>
-          <w:shd w:val="clear" w:color="auto" w:fill="E5E5E5"/>
-        </w:rPr>
-      </w:pPr>
-      <w:hyperlink r:id="rId16" w:tgtFrame="mysql_doc" w:history="1">
-        <w:r>
-          <w:rPr>
-            <w:rStyle w:val="Hipervnculo"/>
-            <w:rFonts w:cstheme="minorHAnsi"/>
-            <w:color w:val="FF0000"/>
-            <w:shd w:val="clear" w:color="auto" w:fill="E5E5E5"/>
-          </w:rPr>
-          <w:t>SELECT</w:t>
-        </w:r>
-      </w:hyperlink>
-      <w:r>
-        <w:rPr>
-          <w:rFonts w:cstheme="minorHAnsi"/>
-          <w:color w:val="FF0000"/>
-          <w:shd w:val="clear" w:color="auto" w:fill="E5E5E5"/>
-        </w:rPr>
-        <w:t> </w:t>
-      </w:r>
-      <w:r>
-        <w:rPr>
-          <w:rStyle w:val="cm-operator"/>
-          <w:rFonts w:cstheme="minorHAnsi"/>
-          <w:color w:val="FF00FF"/>
-          <w:shd w:val="clear" w:color="auto" w:fill="E5E5E5"/>
-        </w:rPr>
-        <w:t>*</w:t>
-      </w:r>
-      <w:r>
-        <w:rPr>
-          <w:rFonts w:cstheme="minorHAnsi"/>
-          <w:color w:val="444444"/>
-          <w:shd w:val="clear" w:color="auto" w:fill="E5E5E5"/>
-        </w:rPr>
-        <w:t> </w:t>
-      </w:r>
-      <w:r>
-        <w:rPr>
-          <w:rStyle w:val="cm-keyword"/>
-          <w:rFonts w:cstheme="minorHAnsi"/>
-          <w:color w:val="FF0000"/>
-          <w:shd w:val="clear" w:color="auto" w:fill="E5E5E5"/>
-        </w:rPr>
-        <w:t>FROM</w:t>
-      </w:r>
-      <w:r>
-        <w:rPr>
-          <w:rFonts w:cstheme="minorHAnsi"/>
-          <w:color w:val="FF0000"/>
-          <w:shd w:val="clear" w:color="auto" w:fill="E5E5E5"/>
-        </w:rPr>
-        <w:t> </w:t>
-      </w:r>
-      <w:r>
-        <w:rPr>
-          <w:rFonts w:cstheme="minorHAnsi"/>
-          <w:color w:val="444444"/>
-          <w:shd w:val="clear" w:color="auto" w:fill="E5E5E5"/>
-        </w:rPr>
-        <w:t>usuarios </w:t>
-      </w:r>
-      <w:r>
-        <w:rPr>
-          <w:rStyle w:val="cm-keyword"/>
-          <w:rFonts w:cstheme="minorHAnsi"/>
-          <w:color w:val="FF0000"/>
-          <w:shd w:val="clear" w:color="auto" w:fill="E5E5E5"/>
-        </w:rPr>
-        <w:t>WHERE</w:t>
-      </w:r>
-      <w:r>
-        <w:rPr>
-          <w:rFonts w:cstheme="minorHAnsi"/>
-          <w:color w:val="FF0000"/>
-          <w:shd w:val="clear" w:color="auto" w:fill="E5E5E5"/>
-        </w:rPr>
-        <w:t> </w:t>
-      </w:r>
-      <w:r>
-        <w:rPr>
-          <w:rFonts w:cstheme="minorHAnsi"/>
-          <w:color w:val="444444"/>
-          <w:shd w:val="clear" w:color="auto" w:fill="E5E5E5"/>
-        </w:rPr>
-        <w:t>nombre </w:t>
-      </w:r>
-      <w:hyperlink r:id="rId17" w:tgtFrame="mysql_doc" w:history="1">
-        <w:r>
-          <w:rPr>
-            <w:rStyle w:val="Hipervnculo"/>
-            <w:rFonts w:cstheme="minorHAnsi"/>
-            <w:color w:val="FF0000"/>
-            <w:shd w:val="clear" w:color="auto" w:fill="E5E5E5"/>
-          </w:rPr>
-          <w:t>LIKE</w:t>
-        </w:r>
-      </w:hyperlink>
-      <w:r>
-        <w:rPr>
-          <w:rFonts w:cstheme="minorHAnsi"/>
-          <w:color w:val="FF0000"/>
-          <w:shd w:val="clear" w:color="auto" w:fill="E5E5E5"/>
-        </w:rPr>
-        <w:t> </w:t>
-      </w:r>
-      <w:r>
-        <w:rPr>
-          <w:rStyle w:val="cm-string"/>
-          <w:rFonts w:cstheme="minorHAnsi"/>
-          <w:color w:val="AA1111"/>
-          <w:shd w:val="clear" w:color="auto" w:fill="E5E5E5"/>
-        </w:rPr>
-        <w:t>"%</w:t>
-      </w:r>
-      <w:r>
-        <w:rPr>
-          <w:rStyle w:val="cm-string"/>
-          <w:rFonts w:cstheme="minorHAnsi"/>
-          <w:color w:val="AA1111"/>
-          <w:shd w:val="clear" w:color="auto" w:fill="E5E5E5"/>
-        </w:rPr>
-        <w:t>e"</w:t>
-      </w:r>
-    </w:p>
-    <w:p>
+      <w:r>
+        <w:rPr>
+          <w:color w:val="FF0000"/>
+        </w:rPr>
+        <w:t xml:space="preserve">SELECT </w:t>
+      </w:r>
+      <w:proofErr w:type="gramStart"/>
+      <w:r>
+        <w:t xml:space="preserve">nombre </w:t>
+      </w:r>
+      <w:r>
+        <w:t>,</w:t>
+      </w:r>
+      <w:r>
+        <w:t>correo</w:t>
+      </w:r>
+      <w:proofErr w:type="gramEnd"/>
+      <w:r>
+        <w:t xml:space="preserve">  </w:t>
+      </w:r>
+      <w:r>
+        <w:rPr>
+          <w:color w:val="FF0000"/>
+        </w:rPr>
+        <w:t xml:space="preserve">FROM </w:t>
+      </w:r>
+      <w:r>
+        <w:t xml:space="preserve">usuarios </w:t>
+      </w:r>
+      <w:r>
+        <w:rPr>
+          <w:color w:val="FF0000"/>
+        </w:rPr>
+        <w:t xml:space="preserve">WHERE </w:t>
+      </w:r>
+      <w:r>
+        <w:t xml:space="preserve">nombre </w:t>
+      </w:r>
+      <w:r>
+        <w:rPr>
+          <w:color w:val="FF0000"/>
+        </w:rPr>
+        <w:t xml:space="preserve">LIKE </w:t>
+      </w:r>
+      <w:r>
+        <w:t>"%e"</w:t>
+      </w:r>
+    </w:p>
+    <w:p>
+      <w:bookmarkStart w:id="0" w:name="_GoBack"/>
+      <w:bookmarkEnd w:id="0"/>
       <w:r>
         <w:rPr>
           <w:noProof/>
@@ -1093,10 +1009,10 @@
         </w:rPr>
         <w:lastRenderedPageBreak/>
         <w:drawing>
-          <wp:inline distT="0" distB="0" distL="0" distR="0" wp14:anchorId="1DFB5999" wp14:editId="1C2FF5BB">
-            <wp:extent cx="5612130" cy="1987550"/>
-            <wp:effectExtent l="0" t="0" r="7620" b="0"/>
-            <wp:docPr id="9" name="Imagen 9"/>
+          <wp:inline distT="0" distB="0" distL="0" distR="0" wp14:anchorId="599E6F0C" wp14:editId="3DC51BA7">
+            <wp:extent cx="4524375" cy="2305050"/>
+            <wp:effectExtent l="0" t="0" r="9525" b="0"/>
+            <wp:docPr id="12" name="Imagen 12"/>
             <wp:cNvGraphicFramePr>
               <a:graphicFrameLocks xmlns:a="http://schemas.openxmlformats.org/drawingml/2006/main" noChangeAspect="1"/>
             </wp:cNvGraphicFramePr>
@@ -1108,7 +1024,7 @@
                     <pic:cNvPicPr/>
                   </pic:nvPicPr>
                   <pic:blipFill>
-                    <a:blip r:embed="rId18"/>
+                    <a:blip r:embed="rId16"/>
                     <a:stretch>
                       <a:fillRect/>
                     </a:stretch>
@@ -1116,7 +1032,7 @@
                   <pic:spPr>
                     <a:xfrm>
                       <a:off x="0" y="0"/>
-                      <a:ext cx="5612130" cy="1987550"/>
+                      <a:ext cx="4524375" cy="2305050"/>
                     </a:xfrm>
                     <a:prstGeom prst="rect">
                       <a:avLst/>

</xml_diff>